<commit_message>
fixed a len thing
</commit_message>
<xml_diff>
--- a/project5/project5_report.docx
+++ b/project5/project5_report.docx
@@ -12,36 +12,64 @@
         <w:rPr>
           <w:rFonts w:ascii="Helvetica" w:hAnsi="Helvetica"/>
         </w:rPr>
-        <w:t>Alex Nguyen, nguyalex</w:t>
-      </w:r>
-    </w:p>
-    <w:p>
-      <w:pPr>
-        <w:rPr>
-          <w:rFonts w:ascii="Helvetica" w:hAnsi="Helvetica"/>
-        </w:rPr>
-      </w:pPr>
-      <w:r>
-        <w:rPr>
-          <w:rFonts w:ascii="Helvetica" w:hAnsi="Helvetica"/>
-        </w:rPr>
-        <w:t>Michael Lee, leemi</w:t>
-      </w:r>
-    </w:p>
-    <w:p>
-      <w:pPr>
-        <w:rPr>
-          <w:rFonts w:ascii="Helvetica" w:hAnsi="Helvetica"/>
-        </w:rPr>
-      </w:pPr>
-      <w:r>
-        <w:rPr>
-          <w:rFonts w:ascii="Helvetica" w:hAnsi="Helvetica"/>
-        </w:rPr>
-        <w:t>CS434 Spring 2017</w:t>
-      </w:r>
-      <w:bookmarkStart w:id="0" w:name="_GoBack"/>
-      <w:bookmarkEnd w:id="0"/>
+        <w:t xml:space="preserve">Alex Nguyen, </w:t>
+      </w:r>
+      <w:proofErr w:type="spellStart"/>
+      <w:r>
+        <w:rPr>
+          <w:rFonts w:ascii="Helvetica" w:hAnsi="Helvetica"/>
+        </w:rPr>
+        <w:t>nguyalex</w:t>
+      </w:r>
+      <w:proofErr w:type="spellEnd"/>
+    </w:p>
+    <w:p>
+      <w:pPr>
+        <w:rPr>
+          <w:rFonts w:ascii="Helvetica" w:hAnsi="Helvetica"/>
+        </w:rPr>
+      </w:pPr>
+      <w:r>
+        <w:rPr>
+          <w:rFonts w:ascii="Helvetica" w:hAnsi="Helvetica"/>
+        </w:rPr>
+        <w:t xml:space="preserve">Michael Lee, </w:t>
+      </w:r>
+      <w:proofErr w:type="spellStart"/>
+      <w:r>
+        <w:rPr>
+          <w:rFonts w:ascii="Helvetica" w:hAnsi="Helvetica"/>
+        </w:rPr>
+        <w:t>leemi</w:t>
+      </w:r>
+      <w:proofErr w:type="spellEnd"/>
+    </w:p>
+    <w:p>
+      <w:pPr>
+        <w:rPr>
+          <w:rFonts w:ascii="Helvetica" w:hAnsi="Helvetica"/>
+        </w:rPr>
+      </w:pPr>
+      <w:r>
+        <w:rPr>
+          <w:rFonts w:ascii="Helvetica" w:hAnsi="Helvetica"/>
+        </w:rPr>
+        <w:t xml:space="preserve">CS434 </w:t>
+      </w:r>
+      <w:proofErr w:type="gramStart"/>
+      <w:r>
+        <w:rPr>
+          <w:rFonts w:ascii="Helvetica" w:hAnsi="Helvetica"/>
+        </w:rPr>
+        <w:t>Spring</w:t>
+      </w:r>
+      <w:proofErr w:type="gramEnd"/>
+      <w:r>
+        <w:rPr>
+          <w:rFonts w:ascii="Helvetica" w:hAnsi="Helvetica"/>
+        </w:rPr>
+        <w:t xml:space="preserve"> 2017</w:t>
+      </w:r>
     </w:p>
     <w:p>
       <w:pPr>
@@ -98,7 +126,21 @@
         <w:rPr>
           <w:rFonts w:ascii="Helvetica" w:hAnsi="Helvetica"/>
         </w:rPr>
-        <w:t>, you can change the file input in the import_data function.</w:t>
+        <w:t xml:space="preserve">, you can change the file input in the </w:t>
+      </w:r>
+      <w:proofErr w:type="spellStart"/>
+      <w:r>
+        <w:rPr>
+          <w:rFonts w:ascii="Helvetica" w:hAnsi="Helvetica"/>
+        </w:rPr>
+        <w:t>import_data</w:t>
+      </w:r>
+      <w:proofErr w:type="spellEnd"/>
+      <w:r>
+        <w:rPr>
+          <w:rFonts w:ascii="Helvetica" w:hAnsi="Helvetica"/>
+        </w:rPr>
+        <w:t xml:space="preserve"> function.</w:t>
       </w:r>
     </w:p>
     <w:p>
@@ -152,7 +194,7 @@
         <w:rPr>
           <w:rFonts w:ascii="Helvetica" w:hAnsi="Helvetica"/>
         </w:rPr>
-        <w:t>Iterations: 10</w:t>
+        <w:t>Iterations: 11</w:t>
       </w:r>
     </w:p>
     <w:p>
@@ -233,8 +275,10 @@
         <w:rPr>
           <w:rFonts w:ascii="Helvetica" w:hAnsi="Helvetica"/>
         </w:rPr>
-        <w:t>Iterations: 10</w:t>
-      </w:r>
+        <w:t>Iterations: 275</w:t>
+      </w:r>
+      <w:bookmarkStart w:id="0" w:name="_GoBack"/>
+      <w:bookmarkEnd w:id="0"/>
     </w:p>
     <w:p>
       <w:pPr>

</xml_diff>